<commit_message>
added to the outline
</commit_message>
<xml_diff>
--- a/Pres2outline.docx
+++ b/Pres2outline.docx
@@ -77,21 +77,50 @@
       </w:r>
       <w:r>
         <w:tab/>
-        <w:t>sample input, what the algorithm does to this input, sample output, how we use the sample output</w:t>
-      </w:r>
-      <w:r>
-        <w:br/>
-      </w:r>
-      <w:r>
-        <w:br/>
-        <w:t xml:space="preserve">GOAL: 9 </w:t>
+      </w:r>
+      <w:r>
+        <w:t xml:space="preserve">Sample input is going to be starting location:12, length 1000, and difficulty 10. Use a grid to show how the paths are working and what sort of paths we get on a </w:t>
       </w:r>
       <w:proofErr w:type="spellStart"/>
       <w:r>
-        <w:t>mins</w:t>
+        <w:t>google</w:t>
+      </w:r>
+      <w:proofErr w:type="spellEnd"/>
+      <w:r>
+        <w:t xml:space="preserve"> map slide with all three different routes we got displayed. Explain how we go from nodes to </w:t>
+      </w:r>
+      <w:proofErr w:type="spellStart"/>
+      <w:r>
+        <w:t>latt</w:t>
+      </w:r>
+      <w:proofErr w:type="spellEnd"/>
+      <w:r>
+        <w:t xml:space="preserve"> long pairs.</w:t>
+      </w:r>
+      <w:r>
+        <w:t xml:space="preserve"> </w:t>
+      </w:r>
+      <w:proofErr w:type="gramStart"/>
+      <w:r>
+        <w:t>explain</w:t>
+      </w:r>
+      <w:proofErr w:type="gramEnd"/>
+      <w:r>
+        <w:t xml:space="preserve"> plans on what to do with the difficulty.</w:t>
       </w:r>
       <w:bookmarkStart w:id="0" w:name="_GoBack"/>
       <w:bookmarkEnd w:id="0"/>
+      <w:r>
+        <w:br/>
+      </w:r>
+      <w:r>
+        <w:br/>
+        <w:t xml:space="preserve">GOAL: 9 </w:t>
+      </w:r>
+      <w:proofErr w:type="spellStart"/>
+      <w:r>
+        <w:t>mins</w:t>
+      </w:r>
       <w:proofErr w:type="spellEnd"/>
     </w:p>
     <w:sectPr>

</xml_diff>